<commit_message>
#177 Validate schedule test updated
Failed test for validate schedule has been updated to pass after
validate schedule feature has been deployed.
</commit_message>
<xml_diff>
--- a/Deliverable-4/Testing Update - Generate Schedule.docx
+++ b/Deliverable-4/Testing Update - Generate Schedule.docx
@@ -2258,7 +2258,7 @@
               <w:left w:val="single" w:sz="4" w:space="0" w:color="auto"/>
               <w:right w:val="single" w:sz="4" w:space="0" w:color="auto"/>
             </w:tcBorders>
-            <w:shd w:val="clear" w:color="auto" w:fill="FBE4D5" w:themeFill="accent2" w:themeFillTint="33"/>
+            <w:shd w:val="clear" w:color="auto" w:fill="E2EFD9" w:themeFill="accent6" w:themeFillTint="33"/>
           </w:tcPr>
           <w:p>
             <w:pPr>
@@ -2284,7 +2284,7 @@
               <w:left w:val="single" w:sz="4" w:space="0" w:color="auto"/>
               <w:right w:val="single" w:sz="4" w:space="0" w:color="auto"/>
             </w:tcBorders>
-            <w:shd w:val="clear" w:color="auto" w:fill="FBE4D5" w:themeFill="accent2" w:themeFillTint="33"/>
+            <w:shd w:val="clear" w:color="auto" w:fill="E2EFD9" w:themeFill="accent6" w:themeFillTint="33"/>
           </w:tcPr>
           <w:p>
             <w:pPr>
@@ -2309,7 +2309,7 @@
               <w:bottom w:val="single" w:sz="4" w:space="0" w:color="auto"/>
               <w:right w:val="single" w:sz="4" w:space="0" w:color="auto"/>
             </w:tcBorders>
-            <w:shd w:val="clear" w:color="auto" w:fill="FBE4D5" w:themeFill="accent2" w:themeFillTint="33"/>
+            <w:shd w:val="clear" w:color="auto" w:fill="E2EFD9" w:themeFill="accent6" w:themeFillTint="33"/>
           </w:tcPr>
           <w:p>
             <w:pPr>
@@ -2355,7 +2355,7 @@
               <w:left w:val="single" w:sz="4" w:space="0" w:color="auto"/>
               <w:right w:val="single" w:sz="4" w:space="0" w:color="auto"/>
             </w:tcBorders>
-            <w:shd w:val="clear" w:color="auto" w:fill="FBE4D5" w:themeFill="accent2" w:themeFillTint="33"/>
+            <w:shd w:val="clear" w:color="auto" w:fill="E2EFD9" w:themeFill="accent6" w:themeFillTint="33"/>
           </w:tcPr>
           <w:p>
             <w:pPr>
@@ -2374,22 +2374,23 @@
         <w:tc>
           <w:tcPr>
             <w:tcW w:w="1639" w:type="dxa"/>
-            <w:vMerge w:val="restart"/>
-            <w:tcBorders>
-              <w:top w:val="single" w:sz="4" w:space="0" w:color="auto"/>
-              <w:left w:val="single" w:sz="4" w:space="0" w:color="auto"/>
-              <w:right w:val="single" w:sz="4" w:space="0" w:color="auto"/>
-            </w:tcBorders>
-            <w:shd w:val="clear" w:color="auto" w:fill="FBE4D5" w:themeFill="accent2" w:themeFillTint="33"/>
-          </w:tcPr>
-          <w:p>
-            <w:pPr>
-              <w:rPr>
-                <w:lang w:val="en-CA"/>
-              </w:rPr>
-            </w:pPr>
-            <w:r>
-              <w:rPr>
+            <w:tcBorders>
+              <w:top w:val="single" w:sz="4" w:space="0" w:color="auto"/>
+              <w:left w:val="single" w:sz="4" w:space="0" w:color="auto"/>
+              <w:right w:val="single" w:sz="4" w:space="0" w:color="auto"/>
+            </w:tcBorders>
+            <w:shd w:val="clear" w:color="auto" w:fill="E2EFD9" w:themeFill="accent6" w:themeFillTint="33"/>
+          </w:tcPr>
+          <w:p>
+            <w:pPr>
+              <w:rPr>
+                <w:strike/>
+                <w:lang w:val="en-CA"/>
+              </w:rPr>
+            </w:pPr>
+            <w:r>
+              <w:rPr>
+                <w:strike/>
                 <w:lang w:val="en-CA"/>
               </w:rPr>
               <w:t>Empty error message pops up:</w:t>
@@ -2402,6 +2403,9 @@
               </w:rPr>
             </w:pPr>
             <w:r>
+              <w:rPr>
+                <w:strike/>
+              </w:rPr>
               <w:t>[]</w:t>
             </w:r>
           </w:p>
@@ -2409,25 +2413,39 @@
         <w:tc>
           <w:tcPr>
             <w:tcW w:w="1533" w:type="dxa"/>
-            <w:vMerge w:val="restart"/>
-            <w:tcBorders>
-              <w:top w:val="single" w:sz="4" w:space="0" w:color="auto"/>
-              <w:left w:val="single" w:sz="4" w:space="0" w:color="auto"/>
-              <w:right w:val="single" w:sz="4" w:space="0" w:color="auto"/>
-            </w:tcBorders>
-            <w:shd w:val="clear" w:color="auto" w:fill="FBE4D5" w:themeFill="accent2" w:themeFillTint="33"/>
-          </w:tcPr>
-          <w:p>
-            <w:pPr>
-              <w:rPr>
-                <w:lang w:val="en-CA"/>
-              </w:rPr>
-            </w:pPr>
-            <w:r>
-              <w:rPr>
+            <w:tcBorders>
+              <w:top w:val="single" w:sz="4" w:space="0" w:color="auto"/>
+              <w:left w:val="single" w:sz="4" w:space="0" w:color="auto"/>
+              <w:right w:val="single" w:sz="4" w:space="0" w:color="auto"/>
+            </w:tcBorders>
+            <w:shd w:val="clear" w:color="auto" w:fill="E2EFD9" w:themeFill="accent6" w:themeFillTint="33"/>
+          </w:tcPr>
+          <w:p>
+            <w:pPr>
+              <w:rPr>
+                <w:strike/>
+                <w:lang w:val="en-CA"/>
+              </w:rPr>
+            </w:pPr>
+            <w:r>
+              <w:rPr>
+                <w:strike/>
                 <w:lang w:val="en-CA"/>
               </w:rPr>
               <w:t>Fail</w:t>
+            </w:r>
+          </w:p>
+          <w:p>
+            <w:pPr>
+              <w:rPr>
+                <w:lang w:val="en-CA"/>
+              </w:rPr>
+            </w:pPr>
+            <w:r>
+              <w:rPr>
+                <w:lang w:val="en-CA"/>
+              </w:rPr>
+              <w:t>[older version]</w:t>
             </w:r>
           </w:p>
         </w:tc>
@@ -2482,6 +2500,51 @@
               <w:bottom w:val="single" w:sz="4" w:space="0" w:color="auto"/>
               <w:right w:val="single" w:sz="4" w:space="0" w:color="auto"/>
             </w:tcBorders>
+            <w:shd w:val="clear" w:color="auto" w:fill="E2EFD9" w:themeFill="accent6" w:themeFillTint="33"/>
+          </w:tcPr>
+          <w:p>
+            <w:pPr>
+              <w:rPr>
+                <w:lang w:val="en-CA"/>
+              </w:rPr>
+            </w:pPr>
+            <w:r>
+              <w:rPr>
+                <w:lang w:val="en-CA"/>
+              </w:rPr>
+              <w:t>M 8:45 to 13:30</w:t>
+            </w:r>
+          </w:p>
+          <w:p>
+            <w:pPr>
+              <w:rPr>
+                <w:lang w:val="en-CA"/>
+              </w:rPr>
+            </w:pPr>
+            <w:r>
+              <w:rPr>
+                <w:lang w:val="en-CA"/>
+              </w:rPr>
+              <w:t>W 8</w:t>
+            </w:r>
+            <w:bookmarkStart w:id="0" w:name="_GoBack"/>
+            <w:bookmarkEnd w:id="0"/>
+            <w:r>
+              <w:rPr>
+                <w:lang w:val="en-CA"/>
+              </w:rPr>
+              <w:t>:45 to 13:30</w:t>
+            </w:r>
+          </w:p>
+        </w:tc>
+        <w:tc>
+          <w:tcPr>
+            <w:tcW w:w="1639" w:type="dxa"/>
+            <w:vMerge/>
+            <w:tcBorders>
+              <w:left w:val="single" w:sz="4" w:space="0" w:color="auto"/>
+              <w:right w:val="single" w:sz="4" w:space="0" w:color="auto"/>
+            </w:tcBorders>
             <w:shd w:val="clear" w:color="auto" w:fill="FBE4D5" w:themeFill="accent2" w:themeFillTint="33"/>
           </w:tcPr>
           <w:p>
@@ -2490,79 +2553,54 @@
                 <w:lang w:val="en-CA"/>
               </w:rPr>
             </w:pPr>
-            <w:r>
-              <w:rPr>
-                <w:lang w:val="en-CA"/>
-              </w:rPr>
-              <w:t>M 8:45 to 13:30</w:t>
-            </w:r>
-          </w:p>
-          <w:p>
-            <w:pPr>
-              <w:rPr>
-                <w:lang w:val="en-CA"/>
-              </w:rPr>
-            </w:pPr>
-            <w:r>
-              <w:rPr>
-                <w:lang w:val="en-CA"/>
-              </w:rPr>
-              <w:t>W 8:45 to 13:30</w:t>
-            </w:r>
-          </w:p>
-        </w:tc>
-        <w:tc>
-          <w:tcPr>
-            <w:tcW w:w="1639" w:type="dxa"/>
-            <w:vMerge/>
-            <w:tcBorders>
-              <w:left w:val="single" w:sz="4" w:space="0" w:color="auto"/>
-              <w:right w:val="single" w:sz="4" w:space="0" w:color="auto"/>
-            </w:tcBorders>
-            <w:shd w:val="clear" w:color="auto" w:fill="FBE4D5" w:themeFill="accent2" w:themeFillTint="33"/>
-          </w:tcPr>
-          <w:p>
-            <w:pPr>
-              <w:rPr>
-                <w:lang w:val="en-CA"/>
-              </w:rPr>
-            </w:pPr>
-          </w:p>
-        </w:tc>
-        <w:tc>
-          <w:tcPr>
-            <w:tcW w:w="1639" w:type="dxa"/>
-            <w:vMerge/>
-            <w:tcBorders>
-              <w:left w:val="single" w:sz="4" w:space="0" w:color="auto"/>
-              <w:right w:val="single" w:sz="4" w:space="0" w:color="auto"/>
-            </w:tcBorders>
-            <w:shd w:val="clear" w:color="auto" w:fill="FBE4D5" w:themeFill="accent2" w:themeFillTint="33"/>
-          </w:tcPr>
-          <w:p>
-            <w:pPr>
-              <w:rPr>
-                <w:lang w:val="en-CA"/>
-              </w:rPr>
-            </w:pPr>
+          </w:p>
+        </w:tc>
+        <w:tc>
+          <w:tcPr>
+            <w:tcW w:w="1639" w:type="dxa"/>
+            <w:vMerge w:val="restart"/>
+            <w:tcBorders>
+              <w:left w:val="single" w:sz="4" w:space="0" w:color="auto"/>
+              <w:right w:val="single" w:sz="4" w:space="0" w:color="auto"/>
+            </w:tcBorders>
+            <w:shd w:val="clear" w:color="auto" w:fill="E2EFD9" w:themeFill="accent6" w:themeFillTint="33"/>
+          </w:tcPr>
+          <w:p>
+            <w:pPr>
+              <w:rPr>
+                <w:lang w:val="en-CA"/>
+              </w:rPr>
+            </w:pPr>
+            <w:r>
+              <w:rPr>
+                <w:lang w:val="en-CA"/>
+              </w:rPr>
+              <w:t>Error: “No courses were chosen”</w:t>
+            </w:r>
           </w:p>
         </w:tc>
         <w:tc>
           <w:tcPr>
             <w:tcW w:w="1533" w:type="dxa"/>
-            <w:vMerge/>
-            <w:tcBorders>
-              <w:left w:val="single" w:sz="4" w:space="0" w:color="auto"/>
-              <w:right w:val="single" w:sz="4" w:space="0" w:color="auto"/>
-            </w:tcBorders>
-            <w:shd w:val="clear" w:color="auto" w:fill="FBE4D5" w:themeFill="accent2" w:themeFillTint="33"/>
-          </w:tcPr>
-          <w:p>
-            <w:pPr>
-              <w:rPr>
-                <w:lang w:val="en-CA"/>
-              </w:rPr>
-            </w:pPr>
+            <w:vMerge w:val="restart"/>
+            <w:tcBorders>
+              <w:left w:val="single" w:sz="4" w:space="0" w:color="auto"/>
+              <w:right w:val="single" w:sz="4" w:space="0" w:color="auto"/>
+            </w:tcBorders>
+            <w:shd w:val="clear" w:color="auto" w:fill="E2EFD9" w:themeFill="accent6" w:themeFillTint="33"/>
+          </w:tcPr>
+          <w:p>
+            <w:pPr>
+              <w:rPr>
+                <w:lang w:val="en-CA"/>
+              </w:rPr>
+            </w:pPr>
+            <w:r>
+              <w:rPr>
+                <w:lang w:val="en-CA"/>
+              </w:rPr>
+              <w:t>Pass</w:t>
+            </w:r>
           </w:p>
         </w:tc>
       </w:tr>
@@ -2618,6 +2656,31 @@
               <w:bottom w:val="single" w:sz="4" w:space="0" w:color="auto"/>
               <w:right w:val="single" w:sz="4" w:space="0" w:color="auto"/>
             </w:tcBorders>
+            <w:shd w:val="clear" w:color="auto" w:fill="E2EFD9" w:themeFill="accent6" w:themeFillTint="33"/>
+          </w:tcPr>
+          <w:p>
+            <w:pPr>
+              <w:rPr>
+                <w:lang w:val="en-CA"/>
+              </w:rPr>
+            </w:pPr>
+            <w:r>
+              <w:rPr>
+                <w:lang w:val="en-CA"/>
+              </w:rPr>
+              <w:t>Year 1</w:t>
+            </w:r>
+          </w:p>
+        </w:tc>
+        <w:tc>
+          <w:tcPr>
+            <w:tcW w:w="1639" w:type="dxa"/>
+            <w:vMerge/>
+            <w:tcBorders>
+              <w:left w:val="single" w:sz="4" w:space="0" w:color="auto"/>
+              <w:bottom w:val="single" w:sz="4" w:space="0" w:color="auto"/>
+              <w:right w:val="single" w:sz="4" w:space="0" w:color="auto"/>
+            </w:tcBorders>
             <w:shd w:val="clear" w:color="auto" w:fill="FBE4D5" w:themeFill="accent2" w:themeFillTint="33"/>
           </w:tcPr>
           <w:p>
@@ -2626,43 +2689,18 @@
                 <w:lang w:val="en-CA"/>
               </w:rPr>
             </w:pPr>
-            <w:r>
-              <w:rPr>
-                <w:lang w:val="en-CA"/>
-              </w:rPr>
-              <w:t>Year 1</w:t>
-            </w:r>
-          </w:p>
-        </w:tc>
-        <w:tc>
-          <w:tcPr>
-            <w:tcW w:w="1639" w:type="dxa"/>
-            <w:vMerge/>
-            <w:tcBorders>
-              <w:left w:val="single" w:sz="4" w:space="0" w:color="auto"/>
-              <w:bottom w:val="single" w:sz="4" w:space="0" w:color="auto"/>
-              <w:right w:val="single" w:sz="4" w:space="0" w:color="auto"/>
-            </w:tcBorders>
-            <w:shd w:val="clear" w:color="auto" w:fill="FBE4D5" w:themeFill="accent2" w:themeFillTint="33"/>
-          </w:tcPr>
-          <w:p>
-            <w:pPr>
-              <w:rPr>
-                <w:lang w:val="en-CA"/>
-              </w:rPr>
-            </w:pPr>
-          </w:p>
-        </w:tc>
-        <w:tc>
-          <w:tcPr>
-            <w:tcW w:w="1639" w:type="dxa"/>
-            <w:vMerge/>
-            <w:tcBorders>
-              <w:left w:val="single" w:sz="4" w:space="0" w:color="auto"/>
-              <w:bottom w:val="single" w:sz="4" w:space="0" w:color="auto"/>
-              <w:right w:val="single" w:sz="4" w:space="0" w:color="auto"/>
-            </w:tcBorders>
-            <w:shd w:val="clear" w:color="auto" w:fill="FBE4D5" w:themeFill="accent2" w:themeFillTint="33"/>
+          </w:p>
+        </w:tc>
+        <w:tc>
+          <w:tcPr>
+            <w:tcW w:w="1639" w:type="dxa"/>
+            <w:vMerge/>
+            <w:tcBorders>
+              <w:left w:val="single" w:sz="4" w:space="0" w:color="auto"/>
+              <w:bottom w:val="single" w:sz="4" w:space="0" w:color="auto"/>
+              <w:right w:val="single" w:sz="4" w:space="0" w:color="auto"/>
+            </w:tcBorders>
+            <w:shd w:val="clear" w:color="auto" w:fill="E2EFD9" w:themeFill="accent6" w:themeFillTint="33"/>
           </w:tcPr>
           <w:p>
             <w:pPr>
@@ -2681,7 +2719,7 @@
               <w:bottom w:val="single" w:sz="4" w:space="0" w:color="auto"/>
               <w:right w:val="single" w:sz="4" w:space="0" w:color="auto"/>
             </w:tcBorders>
-            <w:shd w:val="clear" w:color="auto" w:fill="FBE4D5" w:themeFill="accent2" w:themeFillTint="33"/>
+            <w:shd w:val="clear" w:color="auto" w:fill="E2EFD9" w:themeFill="accent6" w:themeFillTint="33"/>
           </w:tcPr>
           <w:p>
             <w:pPr>
@@ -3034,15 +3072,7 @@
               <w:rPr>
                 <w:lang w:val="en-CA"/>
               </w:rPr>
-              <w:t>Year 1,2,3,</w:t>
-            </w:r>
-            <w:bookmarkStart w:id="0" w:name="_GoBack"/>
-            <w:bookmarkEnd w:id="0"/>
-            <w:r>
-              <w:rPr>
-                <w:lang w:val="en-CA"/>
-              </w:rPr>
-              <w:t>4</w:t>
+              <w:t>Year 1,2,3,4</w:t>
             </w:r>
           </w:p>
         </w:tc>

</xml_diff>